<commit_message>
Added analysis for new tables from April 2024 and August 2024.
</commit_message>
<xml_diff>
--- a/data_description/output/LIST_SIR_NOTIFIED_ENTITIES_DATA_TABLE.docx
+++ b/data_description/output/LIST_SIR_NOTIFIED_ENTITIES_DATA_TABLE.docx
@@ -195,7 +195,7 @@
                 <w:szCs w:val="12"/>
                 <w:color w:val="000000"/>
               </w:rPr>
-              <w:t xml:space="preserve">percent</w:t>
+              <w:t xml:space="preserve">prop</w:t>
             </w:r>
           </w:p>
         </w:tc>
@@ -1261,7 +1261,7 @@
                 <w:szCs w:val="12"/>
                 <w:color w:val="000000"/>
               </w:rPr>
-              <w:t xml:space="preserve">percent</w:t>
+              <w:t xml:space="preserve">prop</w:t>
             </w:r>
           </w:p>
         </w:tc>

</xml_diff>